<commit_message>
Sheep + Packages + Collecting health and coins
</commit_message>
<xml_diff>
--- a/TODO.docx
+++ b/TODO.docx
@@ -4,44 +4,6 @@
   <w:body>
     <w:p>
       <w:r>
-        <w:t>Sheep movement</w:t>
-      </w:r>
-      <w:r>
-        <w:t>;</w:t>
-      </w:r>
-      <w:r>
-        <w:t xml:space="preserve"> // random spawning on the y coordinate (all sheep come from the right side of the screen)</w:t>
-      </w:r>
-    </w:p>
-    <w:p>
-      <w:r>
-        <w:t>Sheep collecting</w:t>
-      </w:r>
-      <w:r>
-        <w:t>;</w:t>
-      </w:r>
-      <w:r>
-        <w:t xml:space="preserve"> // use </w:t>
-      </w:r>
-      <w:r>
-        <w:t>OnCollision2DEnter</w:t>
-      </w:r>
-    </w:p>
-    <w:p>
-      <w:r>
-        <w:t>Falling boxes containing bonuses</w:t>
-      </w:r>
-      <w:r>
-        <w:t>;</w:t>
-      </w:r>
-    </w:p>
-    <w:p>
-      <w:r>
-        <w:t>Black sheep + Golden sheep;</w:t>
-      </w:r>
-    </w:p>
-    <w:p>
-      <w:r>
         <w:t>Coins and/or Experience</w:t>
       </w:r>
     </w:p>
@@ -96,7 +58,13 @@
     </w:p>
     <w:p>
       <w:r>
-        <w:t>Night Fury projectile to be fixed</w:t>
+        <w:t xml:space="preserve">Other </w:t>
+      </w:r>
+      <w:r>
+        <w:t xml:space="preserve">dragon </w:t>
+      </w:r>
+      <w:r>
+        <w:t>projectiles to be added</w:t>
       </w:r>
       <w:r>
         <w:t>;</w:t>
@@ -104,54 +72,32 @@
     </w:p>
     <w:p>
       <w:r>
-        <w:t xml:space="preserve">Other </w:t>
-      </w:r>
-      <w:r>
-        <w:t xml:space="preserve">dragon </w:t>
-      </w:r>
-      <w:r>
-        <w:t>projectiles to be added</w:t>
+        <w:t>Dragon boss to be added</w:t>
       </w:r>
       <w:r>
         <w:t>;</w:t>
-      </w:r>
-    </w:p>
-    <w:p>
-      <w:r>
-        <w:t>Dragon boss to be added</w:t>
-      </w:r>
-      <w:r>
-        <w:t>;</w:t>
-      </w:r>
-    </w:p>
-    <w:p>
-      <w:r>
-        <w:t xml:space="preserve">Health </w:t>
-      </w:r>
-      <w:r>
-        <w:t>update after collision between a livable object</w:t>
-      </w:r>
-    </w:p>
-    <w:p>
-      <w:r>
-        <w:t>Properties + Validation</w:t>
-      </w:r>
-      <w:r>
-        <w:t xml:space="preserve"> // + Utility class containing validation methods</w:t>
-      </w:r>
-    </w:p>
-    <w:p>
-      <w:r>
-        <w:t>Full Interface Implementation</w:t>
-      </w:r>
-      <w:r>
-        <w:t>;</w:t>
-      </w:r>
-      <w:r>
-        <w:t xml:space="preserve"> // </w:t>
       </w:r>
       <w:bookmarkStart w:id="0" w:name="_GoBack"/>
       <w:bookmarkEnd w:id="0"/>
+    </w:p>
+    <w:p>
+      <w:r>
+        <w:t>Properties + Validation</w:t>
+      </w:r>
+      <w:r>
+        <w:t xml:space="preserve"> // + Utility class containing validation methods</w:t>
+      </w:r>
+    </w:p>
+    <w:p>
+      <w:r>
+        <w:t>Full Interface Implementation</w:t>
+      </w:r>
+      <w:r>
+        <w:t>;</w:t>
+      </w:r>
+      <w:r>
+        <w:t xml:space="preserve"> // </w:t>
+      </w:r>
       <w:r>
         <w:t>some</w:t>
       </w:r>
@@ -267,6 +213,19 @@
       </w:r>
       <w:r>
         <w:t>troyed</w:t>
+      </w:r>
+    </w:p>
+    <w:p>
+      <w:r>
+        <w:t>Implement Character Levels</w:t>
+      </w:r>
+      <w:r>
+        <w:t xml:space="preserve"> and Items/Inventory</w:t>
+      </w:r>
+    </w:p>
+    <w:p>
+      <w:r>
+        <w:t>Storyline</w:t>
       </w:r>
     </w:p>
     <w:sectPr>

</xml_diff>

<commit_message>
Everything that can possibly be commited :wheelchair:
</commit_message>
<xml_diff>
--- a/TODO.docx
+++ b/TODO.docx
@@ -18,52 +18,19 @@
     </w:p>
     <w:p>
       <w:r>
-        <w:t>Dragon boss to be added</w:t>
-      </w:r>
-      <w:r>
-        <w:t>;</w:t>
+        <w:t>*GameInfo</w:t>
+      </w:r>
+      <w:r>
+        <w:tab/>
       </w:r>
     </w:p>
     <w:p>
       <w:r>
-        <w:t>Implement Character Levels</w:t>
-      </w:r>
-    </w:p>
-    <w:p>
+        <w:t>IDestructable</w:t>
+      </w:r>
       <w:bookmarkStart w:id="0" w:name="_GoBack"/>
       <w:bookmarkEnd w:id="0"/>
     </w:p>
-    <w:p>
-      <w:r>
-        <w:t>*Vendor</w:t>
-      </w:r>
-    </w:p>
-    <w:p>
-      <w:r>
-        <w:t>*Inventory: Coins, enhanced ammo, potions, bombs, level difficulty should gradually increase</w:t>
-      </w:r>
-    </w:p>
-    <w:p/>
-    <w:p>
-      <w:r>
-        <w:t>*GameInfo</w:t>
-      </w:r>
-      <w:r>
-        <w:tab/>
-      </w:r>
-    </w:p>
-    <w:p>
-      <w:r>
-        <w:t>IDestructable</w:t>
-      </w:r>
-      <w:r>
-        <w:t>, ITradable</w:t>
-      </w:r>
-      <w:r>
-        <w:t xml:space="preserve"> </w:t>
-      </w:r>
-    </w:p>
-    <w:p/>
     <w:p>
       <w:r>
         <w:t>Storyline in Presentation</w:t>

</xml_diff>